<commit_message>
update problem analysis v2.0
</commit_message>
<xml_diff>
--- a/AnalisiProblema.docx
+++ b/AnalisiProblema.docx
@@ -121,7 +121,7 @@
         <w:rPr>
           <w:rtl w:val="0"/>
         </w:rPr>
-        <w:t xml:space="preserve">Il programma deve permettere all’utente di fare una partita di solitario Manuelito, quindi dare possibilità all’utente di eseguire tutte le mosse, cioè:</w:t>
+        <w:t xml:space="preserve">Il programma deve permettere all’utente di fare una partita di solitario Manuelito, quindi dare possibilità all’utente di eseguire tutte le mosse del gioco, cioè:</w:t>
       </w:r>
     </w:p>
     <w:p>
@@ -215,18 +215,18 @@
         <w:rPr>
           <w:rtl w:val="0"/>
         </w:rPr>
-        <w:t xml:space="preserve">Quando le carte del mazzo finiscono, le carte che sono state estratte ma non spostate in basi o sequenze verranno rimesse nel mazzo.</w:t>
-      </w:r>
-    </w:p>
-    <w:p>
-      <w:pPr>
-        <w:rPr/>
-      </w:pPr>
-      <w:r>
-        <w:rPr>
-          <w:rtl w:val="0"/>
-        </w:rPr>
-        <w:t xml:space="preserve">In caso di vittoria o resa l’utente potrà scegliere se tornare al menù o fare un’altra partita.</w:t>
+        <w:t xml:space="preserve">Quando le carte del mazzo finiscono, le carte che sono state estratte ma non spostate in basi o sequenze possono venir rimesse nel mazzo dall’utente.</w:t>
+      </w:r>
+    </w:p>
+    <w:p>
+      <w:pPr>
+        <w:rPr/>
+      </w:pPr>
+      <w:r>
+        <w:rPr>
+          <w:rtl w:val="0"/>
+        </w:rPr>
+        <w:t xml:space="preserve">In caso di resa verrà chiesto all’utente se vuole riprovare o tornare al menù, mentre in caso di vincita potrà tornare menù.</w:t>
       </w:r>
     </w:p>
     <w:p>
@@ -263,12 +263,12 @@
           <wp:inline distB="114300" distT="114300" distL="114300" distR="114300">
             <wp:extent cx="5731200" cy="3530600"/>
             <wp:effectExtent b="0" l="0" r="0" t="0"/>
-            <wp:docPr id="1" name="image1.png"/>
+            <wp:docPr id="1" name="image2.png"/>
             <a:graphic>
               <a:graphicData uri="http://schemas.openxmlformats.org/drawingml/2006/picture">
                 <pic:pic>
                   <pic:nvPicPr>
-                    <pic:cNvPr id="0" name="image1.png"/>
+                    <pic:cNvPr id="0" name="image2.png"/>
                     <pic:cNvPicPr preferRelativeResize="0"/>
                   </pic:nvPicPr>
                   <pic:blipFill>
@@ -317,12 +317,12 @@
           <wp:inline distB="114300" distT="114300" distL="114300" distR="114300">
             <wp:extent cx="5731200" cy="5346700"/>
             <wp:effectExtent b="0" l="0" r="0" t="0"/>
-            <wp:docPr id="2" name="image2.png"/>
+            <wp:docPr id="2" name="image1.png"/>
             <a:graphic>
               <a:graphicData uri="http://schemas.openxmlformats.org/drawingml/2006/picture">
                 <pic:pic>
                   <pic:nvPicPr>
-                    <pic:cNvPr id="0" name="image2.png"/>
+                    <pic:cNvPr id="0" name="image1.png"/>
                     <pic:cNvPicPr preferRelativeResize="0"/>
                   </pic:nvPicPr>
                   <pic:blipFill>
@@ -390,11 +390,20 @@
       <w:pPr>
         <w:rPr/>
       </w:pPr>
-      <w:r>
-        <w:rPr>
-          <w:rtl w:val="0"/>
-        </w:rPr>
-        <w:t xml:space="preserve">https://github.com/LianTorrico/Solitario-Manuelito</w:t>
+      <w:hyperlink r:id="rId8">
+        <w:r>
+          <w:rPr>
+            <w:color w:val="1155cc"/>
+            <w:u w:val="single"/>
+            <w:rtl w:val="0"/>
+          </w:rPr>
+          <w:t xml:space="preserve">https://github.com/LianTorrico/Solitario-Manuelito</w:t>
+        </w:r>
+      </w:hyperlink>
+      <w:r>
+        <w:rPr>
+          <w:rtl w:val="0"/>
+        </w:rPr>
       </w:r>
     </w:p>
     <w:p>

</xml_diff>